<commit_message>
Updated resume, added MarkovMessages
</commit_message>
<xml_diff>
--- a/assets/Resume.docx
+++ b/assets/Resume.docx
@@ -140,7 +140,19 @@
         <w:rPr>
           <w:rFonts w:ascii="Open Sans" w:eastAsia="Yu Gothic" w:hAnsi="Open Sans" w:cs="Open Sans"/>
         </w:rPr>
-        <w:t xml:space="preserve">alex.beals.18@dartmouth.edu      www.alexbeals.com       </w:t>
+        <w:t xml:space="preserve">alex.beals.18@dartmouth.edu    </w:t>
+      </w:r>
+      <w:r>
+        <w:rPr>
+          <w:rFonts w:ascii="Open Sans" w:eastAsia="Yu Gothic" w:hAnsi="Open Sans" w:cs="Open Sans"/>
+        </w:rPr>
+        <w:t xml:space="preserve"> </w:t>
+      </w:r>
+      <w:r>
+        <w:rPr>
+          <w:rFonts w:ascii="Open Sans" w:eastAsia="Yu Gothic" w:hAnsi="Open Sans" w:cs="Open Sans"/>
+        </w:rPr>
+        <w:t xml:space="preserve">https://alexbeals.com     </w:t>
       </w:r>
       <w:r>
         <w:rPr>
@@ -185,13 +197,13 @@
           <w:rFonts w:ascii="Open Sans" w:eastAsia="Yu Gothic" w:hAnsi="Open Sans" w:cs="Open Sans"/>
           <w:b/>
         </w:rPr>
-        <w:t xml:space="preserve">DALI Lab – </w:t>
-      </w:r>
-      <w:r>
-        <w:rPr>
-          <w:rFonts w:ascii="Open Sans" w:eastAsia="Yu Gothic" w:hAnsi="Open Sans" w:cs="Open Sans"/>
-        </w:rPr>
-        <w:t>Hanover, New Hampshire</w:t>
+        <w:t xml:space="preserve">mscripts – </w:t>
+      </w:r>
+      <w:r>
+        <w:rPr>
+          <w:rFonts w:ascii="Open Sans" w:eastAsia="Yu Gothic" w:hAnsi="Open Sans" w:cs="Open Sans"/>
+        </w:rPr>
+        <w:t>San Francisco, California</w:t>
       </w:r>
     </w:p>
     <w:p>
@@ -264,14 +276,14 @@
           <w:i/>
         </w:rPr>
         <w:tab/>
-        <w:t xml:space="preserve">           </w:t>
-      </w:r>
-      <w:r>
-        <w:rPr>
-          <w:rFonts w:ascii="Open Sans Light" w:eastAsia="Yu Gothic" w:hAnsi="Open Sans Light" w:cs="Open Sans Light"/>
-          <w:b/>
-        </w:rPr>
-        <w:t>September 2015</w:t>
+        <w:t xml:space="preserve">     </w:t>
+      </w:r>
+      <w:r>
+        <w:rPr>
+          <w:rFonts w:ascii="Open Sans Light" w:eastAsia="Yu Gothic" w:hAnsi="Open Sans Light" w:cs="Open Sans Light"/>
+          <w:b/>
+        </w:rPr>
+        <w:t>November 2016</w:t>
       </w:r>
       <w:r>
         <w:rPr>
@@ -292,7 +304,14 @@
           <w:rFonts w:ascii="Open Sans Light" w:eastAsia="Yu Gothic" w:hAnsi="Open Sans Light" w:cs="Open Sans Light"/>
           <w:b/>
         </w:rPr>
-        <w:t xml:space="preserve"> Present</w:t>
+        <w:t xml:space="preserve"> </w:t>
+      </w:r>
+      <w:r>
+        <w:rPr>
+          <w:rFonts w:ascii="Open Sans Light" w:eastAsia="Yu Gothic" w:hAnsi="Open Sans Light" w:cs="Open Sans Light"/>
+          <w:b/>
+        </w:rPr>
+        <w:t>March 2017</w:t>
       </w:r>
     </w:p>
     <w:p>
@@ -311,7 +330,7 @@
         <w:rPr>
           <w:rFonts w:ascii="Open Sans" w:eastAsia="Yu Gothic" w:hAnsi="Open Sans" w:cs="Open Sans"/>
         </w:rPr>
-        <w:t>Programming in small teams on a variety of projects, ranging from iOS apps to responsive websites</w:t>
+        <w:t>Built out full support dashboard to connect IVR, ticketing, and reporting platforms</w:t>
       </w:r>
     </w:p>
     <w:p>
@@ -330,7 +349,244 @@
         <w:rPr>
           <w:rFonts w:ascii="Open Sans" w:eastAsia="Yu Gothic" w:hAnsi="Open Sans" w:cs="Open Sans"/>
         </w:rPr>
-        <w:t>Lead programmer on in-progress tutoring app that aims to facilitate matching tutors and students</w:t>
+        <w:t>Developed</w:t>
+      </w:r>
+      <w:r>
+        <w:rPr>
+          <w:rFonts w:ascii="Open Sans" w:eastAsia="Yu Gothic" w:hAnsi="Open Sans" w:cs="Open Sans"/>
+        </w:rPr>
+        <w:t xml:space="preserve"> mobile wrapper for responsive web to allow it to utilize on device biometrics, cameras and notifications while maintaining the flexibility and ease of update of web</w:t>
+      </w:r>
+    </w:p>
+    <w:p>
+      <w:pPr>
+        <w:pStyle w:val="ListParagraph"/>
+        <w:numPr>
+          <w:ilvl w:val="0"/>
+          <w:numId w:val="1"/>
+        </w:numPr>
+        <w:spacing w:line="240" w:lineRule="auto"/>
+        <w:rPr>
+          <w:rFonts w:ascii="Open Sans" w:eastAsia="Yu Gothic" w:hAnsi="Open Sans" w:cs="Open Sans"/>
+        </w:rPr>
+      </w:pPr>
+      <w:r>
+        <w:rPr>
+          <w:rFonts w:ascii="Open Sans" w:eastAsia="Yu Gothic" w:hAnsi="Open Sans" w:cs="Open Sans"/>
+        </w:rPr>
+        <w:t>Designed</w:t>
+      </w:r>
+      <w:r>
+        <w:rPr>
+          <w:rFonts w:ascii="Open Sans" w:eastAsia="Yu Gothic" w:hAnsi="Open Sans" w:cs="Open Sans"/>
+        </w:rPr>
+        <w:t xml:space="preserve"> </w:t>
+      </w:r>
+      <w:r>
+        <w:rPr>
+          <w:rFonts w:ascii="Open Sans" w:eastAsia="Yu Gothic" w:hAnsi="Open Sans" w:cs="Open Sans"/>
+        </w:rPr>
+        <w:t>program to aut</w:t>
+      </w:r>
+      <w:bookmarkStart w:id="0" w:name="_GoBack"/>
+      <w:bookmarkEnd w:id="0"/>
+      <w:r>
+        <w:rPr>
+          <w:rFonts w:ascii="Open Sans" w:eastAsia="Yu Gothic" w:hAnsi="Open Sans" w:cs="Open Sans"/>
+        </w:rPr>
+        <w:t>omatically update</w:t>
+      </w:r>
+      <w:r>
+        <w:rPr>
+          <w:rFonts w:ascii="Open Sans" w:eastAsia="Yu Gothic" w:hAnsi="Open Sans" w:cs="Open Sans"/>
+        </w:rPr>
+        <w:t xml:space="preserve"> customer phone numbers to prevent PHI disclosure</w:t>
+      </w:r>
+    </w:p>
+    <w:p>
+      <w:pPr>
+        <w:spacing w:after="0" w:line="240" w:lineRule="auto"/>
+        <w:rPr>
+          <w:rFonts w:ascii="Open Sans" w:eastAsia="Yu Gothic" w:hAnsi="Open Sans" w:cs="Open Sans"/>
+        </w:rPr>
+      </w:pPr>
+      <w:r>
+        <w:rPr>
+          <w:rFonts w:ascii="Open Sans" w:eastAsia="Yu Gothic" w:hAnsi="Open Sans" w:cs="Open Sans"/>
+          <w:b/>
+        </w:rPr>
+        <w:t xml:space="preserve">DALI Lab – </w:t>
+      </w:r>
+      <w:r>
+        <w:rPr>
+          <w:rFonts w:ascii="Open Sans" w:eastAsia="Yu Gothic" w:hAnsi="Open Sans" w:cs="Open Sans"/>
+        </w:rPr>
+        <w:t>Hanover, New Hampshire</w:t>
+      </w:r>
+    </w:p>
+    <w:p>
+      <w:pPr>
+        <w:spacing w:after="0" w:line="240" w:lineRule="auto"/>
+        <w:rPr>
+          <w:rFonts w:ascii="Open Sans Light" w:eastAsia="Yu Gothic" w:hAnsi="Open Sans Light" w:cs="Open Sans Light"/>
+          <w:b/>
+        </w:rPr>
+      </w:pPr>
+      <w:r>
+        <w:rPr>
+          <w:rFonts w:ascii="Open Sans" w:eastAsia="Yu Gothic" w:hAnsi="Open Sans" w:cs="Open Sans"/>
+          <w:i/>
+        </w:rPr>
+        <w:t>Soft</w:t>
+      </w:r>
+      <w:r>
+        <w:rPr>
+          <w:rFonts w:ascii="Open Sans" w:eastAsia="Yu Gothic" w:hAnsi="Open Sans" w:cs="Open Sans"/>
+          <w:i/>
+        </w:rPr>
+        <w:t>ware Developer</w:t>
+      </w:r>
+      <w:r>
+        <w:rPr>
+          <w:rFonts w:ascii="Open Sans" w:eastAsia="Yu Gothic" w:hAnsi="Open Sans" w:cs="Open Sans"/>
+          <w:i/>
+        </w:rPr>
+        <w:tab/>
+      </w:r>
+      <w:r>
+        <w:rPr>
+          <w:rFonts w:ascii="Open Sans" w:eastAsia="Yu Gothic" w:hAnsi="Open Sans" w:cs="Open Sans"/>
+          <w:i/>
+        </w:rPr>
+        <w:tab/>
+      </w:r>
+      <w:r>
+        <w:rPr>
+          <w:rFonts w:ascii="Open Sans" w:eastAsia="Yu Gothic" w:hAnsi="Open Sans" w:cs="Open Sans"/>
+          <w:i/>
+        </w:rPr>
+        <w:tab/>
+      </w:r>
+      <w:r>
+        <w:rPr>
+          <w:rFonts w:ascii="Open Sans" w:eastAsia="Yu Gothic" w:hAnsi="Open Sans" w:cs="Open Sans"/>
+          <w:i/>
+        </w:rPr>
+        <w:tab/>
+      </w:r>
+      <w:r>
+        <w:rPr>
+          <w:rFonts w:ascii="Open Sans" w:eastAsia="Yu Gothic" w:hAnsi="Open Sans" w:cs="Open Sans"/>
+          <w:i/>
+        </w:rPr>
+        <w:tab/>
+      </w:r>
+      <w:r>
+        <w:rPr>
+          <w:rFonts w:ascii="Open Sans" w:eastAsia="Yu Gothic" w:hAnsi="Open Sans" w:cs="Open Sans"/>
+          <w:i/>
+        </w:rPr>
+        <w:tab/>
+      </w:r>
+      <w:r>
+        <w:rPr>
+          <w:rFonts w:ascii="Open Sans" w:eastAsia="Yu Gothic" w:hAnsi="Open Sans" w:cs="Open Sans"/>
+          <w:i/>
+        </w:rPr>
+        <w:tab/>
+        <w:t xml:space="preserve">        </w:t>
+      </w:r>
+      <w:r>
+        <w:rPr>
+          <w:rFonts w:ascii="Open Sans" w:eastAsia="Yu Gothic" w:hAnsi="Open Sans" w:cs="Open Sans"/>
+          <w:i/>
+        </w:rPr>
+        <w:t xml:space="preserve"> </w:t>
+      </w:r>
+      <w:r>
+        <w:rPr>
+          <w:rFonts w:ascii="Open Sans Light" w:eastAsia="Yu Gothic" w:hAnsi="Open Sans Light" w:cs="Open Sans Light"/>
+          <w:b/>
+        </w:rPr>
+        <w:t>September 2015</w:t>
+      </w:r>
+      <w:r>
+        <w:rPr>
+          <w:rFonts w:ascii="Open Sans Light" w:eastAsia="Yu Gothic" w:hAnsi="Open Sans Light" w:cs="Open Sans Light"/>
+          <w:b/>
+        </w:rPr>
+        <w:t xml:space="preserve"> </w:t>
+      </w:r>
+      <w:r>
+        <w:rPr>
+          <w:rFonts w:ascii="Open Sans Light" w:eastAsia="Yu Gothic" w:hAnsi="Open Sans Light" w:cs="Open Sans Light"/>
+          <w:b/>
+        </w:rPr>
+        <w:t>–</w:t>
+      </w:r>
+      <w:r>
+        <w:rPr>
+          <w:rFonts w:ascii="Open Sans Light" w:eastAsia="Yu Gothic" w:hAnsi="Open Sans Light" w:cs="Open Sans Light"/>
+          <w:b/>
+        </w:rPr>
+        <w:t xml:space="preserve"> </w:t>
+      </w:r>
+      <w:r>
+        <w:rPr>
+          <w:rFonts w:ascii="Open Sans Light" w:eastAsia="Yu Gothic" w:hAnsi="Open Sans Light" w:cs="Open Sans Light"/>
+          <w:b/>
+        </w:rPr>
+        <w:t>November 2016</w:t>
+      </w:r>
+    </w:p>
+    <w:p>
+      <w:pPr>
+        <w:pStyle w:val="ListParagraph"/>
+        <w:numPr>
+          <w:ilvl w:val="0"/>
+          <w:numId w:val="1"/>
+        </w:numPr>
+        <w:spacing w:line="240" w:lineRule="auto"/>
+        <w:rPr>
+          <w:rFonts w:ascii="Open Sans" w:eastAsia="Yu Gothic" w:hAnsi="Open Sans" w:cs="Open Sans"/>
+        </w:rPr>
+      </w:pPr>
+      <w:r>
+        <w:rPr>
+          <w:rFonts w:ascii="Open Sans" w:eastAsia="Yu Gothic" w:hAnsi="Open Sans" w:cs="Open Sans"/>
+        </w:rPr>
+        <w:t>Programming in small teams on a variety of projects, ranging from iOS apps to responsive websites</w:t>
+      </w:r>
+    </w:p>
+    <w:p>
+      <w:pPr>
+        <w:pStyle w:val="ListParagraph"/>
+        <w:numPr>
+          <w:ilvl w:val="0"/>
+          <w:numId w:val="1"/>
+        </w:numPr>
+        <w:spacing w:line="240" w:lineRule="auto"/>
+        <w:rPr>
+          <w:rFonts w:ascii="Open Sans" w:eastAsia="Yu Gothic" w:hAnsi="Open Sans" w:cs="Open Sans"/>
+        </w:rPr>
+      </w:pPr>
+      <w:r>
+        <w:rPr>
+          <w:rFonts w:ascii="Open Sans" w:eastAsia="Yu Gothic" w:hAnsi="Open Sans" w:cs="Open Sans"/>
+        </w:rPr>
+        <w:t xml:space="preserve">Lead programmer on </w:t>
+      </w:r>
+      <w:r>
+        <w:rPr>
+          <w:rFonts w:ascii="Open Sans" w:eastAsia="Yu Gothic" w:hAnsi="Open Sans" w:cs="Open Sans"/>
+        </w:rPr>
+        <w:t>tutoring app that aimed</w:t>
+      </w:r>
+      <w:r>
+        <w:rPr>
+          <w:rFonts w:ascii="Open Sans" w:eastAsia="Yu Gothic" w:hAnsi="Open Sans" w:cs="Open Sans"/>
+        </w:rPr>
+        <w:t xml:space="preserve"> to facilitate matching tutors and students</w:t>
       </w:r>
     </w:p>
     <w:p>
@@ -856,38 +1112,24 @@
       </w:r>
       <w:r>
         <w:rPr>
-          <w:rFonts w:ascii="Open Sans" w:eastAsia="Yu Gothic" w:hAnsi="Open Sans" w:cs="Open Sans"/>
-          <w:b/>
-        </w:rPr>
-        <w:t xml:space="preserve">  </w:t>
-      </w:r>
-      <w:r>
-        <w:rPr>
-          <w:rFonts w:ascii="Open Sans Light" w:eastAsia="Yu Gothic" w:hAnsi="Open Sans Light" w:cs="Open Sans Light"/>
-          <w:b/>
-        </w:rPr>
-        <w:t>http://</w:t>
-      </w:r>
-      <w:r>
-        <w:rPr>
-          <w:rFonts w:ascii="Open Sans Light" w:eastAsia="Yu Gothic" w:hAnsi="Open Sans Light" w:cs="Open Sans Light"/>
-          <w:b/>
-        </w:rPr>
-        <w:t>alexbeals</w:t>
-      </w:r>
-      <w:r>
-        <w:rPr>
-          <w:rFonts w:ascii="Open Sans Light" w:eastAsia="Yu Gothic" w:hAnsi="Open Sans Light" w:cs="Open Sans Light"/>
-          <w:b/>
-        </w:rPr>
-        <w:t>.com</w:t>
-      </w:r>
-      <w:r>
-        <w:rPr>
-          <w:rFonts w:ascii="Open Sans Light" w:eastAsia="Yu Gothic" w:hAnsi="Open Sans Light" w:cs="Open Sans Light"/>
-          <w:b/>
-        </w:rPr>
-        <w:t>/projects/colorize</w:t>
+          <w:rFonts w:ascii="Open Sans Light" w:eastAsia="Yu Gothic" w:hAnsi="Open Sans Light" w:cs="Open Sans Light"/>
+          <w:b/>
+        </w:rPr>
+        <w:t>http</w:t>
+      </w:r>
+      <w:r>
+        <w:rPr>
+          <w:rFonts w:ascii="Open Sans Light" w:eastAsia="Yu Gothic" w:hAnsi="Open Sans Light" w:cs="Open Sans Light"/>
+          <w:b/>
+        </w:rPr>
+        <w:t>s</w:t>
+      </w:r>
+      <w:r>
+        <w:rPr>
+          <w:rFonts w:ascii="Open Sans Light" w:eastAsia="Yu Gothic" w:hAnsi="Open Sans Light" w:cs="Open Sans Light"/>
+          <w:b/>
+        </w:rPr>
+        <w:t>://alexbeals.com/projects/colorize</w:t>
       </w:r>
     </w:p>
     <w:p>
@@ -922,13 +1164,7 @@
         <w:rPr>
           <w:rFonts w:ascii="Open Sans" w:eastAsia="Yu Gothic" w:hAnsi="Open Sans" w:cs="Open Sans"/>
         </w:rPr>
-        <w:t xml:space="preserve">Created web </w:t>
-      </w:r>
-      <w:r>
-        <w:rPr>
-          <w:rFonts w:ascii="Open Sans" w:eastAsia="Yu Gothic" w:hAnsi="Open Sans" w:cs="Open Sans"/>
-        </w:rPr>
-        <w:t>application to turn a word into a color by aggregating image results</w:t>
+        <w:t>Created web application to turn a word into a color by aggregating image results</w:t>
       </w:r>
     </w:p>
     <w:p>
@@ -962,73 +1198,94 @@
           <w:rFonts w:ascii="Open Sans" w:eastAsia="Yu Gothic" w:hAnsi="Open Sans" w:cs="Open Sans"/>
           <w:b/>
         </w:rPr>
-        <w:t>Dartmouth Room Search</w:t>
-      </w:r>
-      <w:r>
-        <w:rPr>
-          <w:rFonts w:ascii="Open Sans" w:eastAsia="Yu Gothic" w:hAnsi="Open Sans" w:cs="Open Sans"/>
-          <w:b/>
-        </w:rPr>
-        <w:tab/>
-      </w:r>
-      <w:r>
-        <w:rPr>
-          <w:rFonts w:ascii="Open Sans" w:eastAsia="Yu Gothic" w:hAnsi="Open Sans" w:cs="Open Sans"/>
-          <w:b/>
-        </w:rPr>
-        <w:tab/>
-      </w:r>
-      <w:r>
-        <w:rPr>
-          <w:rFonts w:ascii="Open Sans" w:eastAsia="Yu Gothic" w:hAnsi="Open Sans" w:cs="Open Sans"/>
-          <w:b/>
-        </w:rPr>
-        <w:tab/>
-      </w:r>
-      <w:r>
-        <w:rPr>
-          <w:rFonts w:ascii="Open Sans" w:eastAsia="Yu Gothic" w:hAnsi="Open Sans" w:cs="Open Sans"/>
-          <w:b/>
-        </w:rPr>
-        <w:tab/>
-      </w:r>
-      <w:r>
-        <w:rPr>
-          <w:rFonts w:ascii="Open Sans" w:eastAsia="Yu Gothic" w:hAnsi="Open Sans" w:cs="Open Sans"/>
-          <w:b/>
-        </w:rPr>
-        <w:tab/>
-      </w:r>
-      <w:r>
-        <w:rPr>
-          <w:rFonts w:ascii="Open Sans" w:eastAsia="Yu Gothic" w:hAnsi="Open Sans" w:cs="Open Sans"/>
-          <w:b/>
-        </w:rPr>
-        <w:tab/>
-        <w:t xml:space="preserve">            </w:t>
-      </w:r>
-      <w:r>
-        <w:rPr>
-          <w:rFonts w:ascii="Open Sans Light" w:eastAsia="Yu Gothic" w:hAnsi="Open Sans Light" w:cs="Open Sans Light"/>
-          <w:b/>
-        </w:rPr>
-        <w:t>http://dartmouthroomsearch.com</w:t>
-      </w:r>
-    </w:p>
-    <w:p>
-      <w:pPr>
-        <w:spacing w:after="0" w:line="240" w:lineRule="auto"/>
-        <w:rPr>
-          <w:rFonts w:ascii="Open Sans Light" w:eastAsia="Yu Gothic" w:hAnsi="Open Sans Light" w:cs="Open Sans Light"/>
-          <w:b/>
-        </w:rPr>
-      </w:pPr>
-      <w:r>
-        <w:rPr>
-          <w:rFonts w:ascii="Open Sans" w:eastAsia="Yu Gothic" w:hAnsi="Open Sans" w:cs="Open Sans"/>
-          <w:i/>
-        </w:rPr>
-        <w:t xml:space="preserve">HTML, CSS, PHP, SQL (MySQL) </w:t>
+        <w:t>Dartmo</w:t>
+      </w:r>
+      <w:r>
+        <w:rPr>
+          <w:rFonts w:ascii="Open Sans" w:eastAsia="Yu Gothic" w:hAnsi="Open Sans" w:cs="Open Sans"/>
+          <w:b/>
+        </w:rPr>
+        <w:t>uth Room Search</w:t>
+      </w:r>
+      <w:r>
+        <w:rPr>
+          <w:rFonts w:ascii="Open Sans" w:eastAsia="Yu Gothic" w:hAnsi="Open Sans" w:cs="Open Sans"/>
+          <w:b/>
+        </w:rPr>
+        <w:tab/>
+      </w:r>
+      <w:r>
+        <w:rPr>
+          <w:rFonts w:ascii="Open Sans" w:eastAsia="Yu Gothic" w:hAnsi="Open Sans" w:cs="Open Sans"/>
+          <w:b/>
+        </w:rPr>
+        <w:tab/>
+      </w:r>
+      <w:r>
+        <w:rPr>
+          <w:rFonts w:ascii="Open Sans" w:eastAsia="Yu Gothic" w:hAnsi="Open Sans" w:cs="Open Sans"/>
+          <w:b/>
+        </w:rPr>
+        <w:tab/>
+      </w:r>
+      <w:r>
+        <w:rPr>
+          <w:rFonts w:ascii="Open Sans" w:eastAsia="Yu Gothic" w:hAnsi="Open Sans" w:cs="Open Sans"/>
+          <w:b/>
+        </w:rPr>
+        <w:tab/>
+      </w:r>
+      <w:r>
+        <w:rPr>
+          <w:rFonts w:ascii="Open Sans" w:eastAsia="Yu Gothic" w:hAnsi="Open Sans" w:cs="Open Sans"/>
+          <w:b/>
+        </w:rPr>
+        <w:tab/>
+      </w:r>
+      <w:r>
+        <w:rPr>
+          <w:rFonts w:ascii="Open Sans" w:eastAsia="Yu Gothic" w:hAnsi="Open Sans" w:cs="Open Sans"/>
+          <w:b/>
+        </w:rPr>
+        <w:tab/>
+        <w:t xml:space="preserve">          </w:t>
+      </w:r>
+      <w:r>
+        <w:rPr>
+          <w:rFonts w:ascii="Open Sans Light" w:eastAsia="Yu Gothic" w:hAnsi="Open Sans Light" w:cs="Open Sans Light"/>
+          <w:b/>
+        </w:rPr>
+        <w:t>http</w:t>
+      </w:r>
+      <w:r>
+        <w:rPr>
+          <w:rFonts w:ascii="Open Sans Light" w:eastAsia="Yu Gothic" w:hAnsi="Open Sans Light" w:cs="Open Sans Light"/>
+          <w:b/>
+        </w:rPr>
+        <w:t>s</w:t>
+      </w:r>
+      <w:r>
+        <w:rPr>
+          <w:rFonts w:ascii="Open Sans Light" w:eastAsia="Yu Gothic" w:hAnsi="Open Sans Light" w:cs="Open Sans Light"/>
+          <w:b/>
+        </w:rPr>
+        <w:t>://dartmouthroomsearch.com</w:t>
+      </w:r>
+    </w:p>
+    <w:p>
+      <w:pPr>
+        <w:spacing w:after="0" w:line="240" w:lineRule="auto"/>
+        <w:rPr>
+          <w:rFonts w:ascii="Open Sans Light" w:eastAsia="Yu Gothic" w:hAnsi="Open Sans Light" w:cs="Open Sans Light"/>
+          <w:b/>
+        </w:rPr>
+      </w:pPr>
+      <w:r>
+        <w:rPr>
+          <w:rFonts w:ascii="Open Sans" w:eastAsia="Yu Gothic" w:hAnsi="Open Sans" w:cs="Open Sans"/>
+          <w:i/>
+        </w:rPr>
+        <w:t>HTML, CSS, PHP, SQL (MySQL)</w:t>
       </w:r>
     </w:p>
     <w:p>
@@ -1152,31 +1409,24 @@
       </w:r>
       <w:r>
         <w:rPr>
-          <w:rFonts w:ascii="Open Sans" w:eastAsia="Yu Gothic" w:hAnsi="Open Sans" w:cs="Open Sans"/>
-          <w:b/>
-        </w:rPr>
-        <w:t xml:space="preserve"> </w:t>
-      </w:r>
-      <w:r>
-        <w:rPr>
-          <w:rFonts w:ascii="Open Sans Light" w:eastAsia="Yu Gothic" w:hAnsi="Open Sans Light" w:cs="Open Sans Light"/>
-          <w:b/>
-        </w:rPr>
-        <w:t>http://</w:t>
-      </w:r>
-      <w:r>
-        <w:rPr>
-          <w:rFonts w:ascii="Open Sans Light" w:eastAsia="Yu Gothic" w:hAnsi="Open Sans Light" w:cs="Open Sans Light"/>
-          <w:b/>
-        </w:rPr>
-        <w:t>groupmeanalysis</w:t>
-      </w:r>
-      <w:r>
-        <w:rPr>
-          <w:rFonts w:ascii="Open Sans Light" w:eastAsia="Yu Gothic" w:hAnsi="Open Sans Light" w:cs="Open Sans Light"/>
-          <w:b/>
-        </w:rPr>
-        <w:t>.com</w:t>
+          <w:rFonts w:ascii="Open Sans Light" w:eastAsia="Yu Gothic" w:hAnsi="Open Sans Light" w:cs="Open Sans Light"/>
+          <w:b/>
+        </w:rPr>
+        <w:t>http</w:t>
+      </w:r>
+      <w:r>
+        <w:rPr>
+          <w:rFonts w:ascii="Open Sans Light" w:eastAsia="Yu Gothic" w:hAnsi="Open Sans Light" w:cs="Open Sans Light"/>
+          <w:b/>
+        </w:rPr>
+        <w:t>s</w:t>
+      </w:r>
+      <w:r>
+        <w:rPr>
+          <w:rFonts w:ascii="Open Sans Light" w:eastAsia="Yu Gothic" w:hAnsi="Open Sans Light" w:cs="Open Sans Light"/>
+          <w:b/>
+        </w:rPr>
+        <w:t>://groupmeanalysis.com</w:t>
       </w:r>
     </w:p>
     <w:p>
@@ -1225,13 +1475,7 @@
         <w:rPr>
           <w:rFonts w:ascii="Open Sans" w:eastAsia="Yu Gothic" w:hAnsi="Open Sans" w:cs="Open Sans"/>
         </w:rPr>
-        <w:t xml:space="preserve">Web </w:t>
-      </w:r>
-      <w:r>
-        <w:rPr>
-          <w:rFonts w:ascii="Open Sans" w:eastAsia="Yu Gothic" w:hAnsi="Open Sans" w:cs="Open Sans"/>
-        </w:rPr>
-        <w:t xml:space="preserve">application to analyze </w:t>
+        <w:t xml:space="preserve">Web application to analyze </w:t>
       </w:r>
       <w:proofErr w:type="spellStart"/>
       <w:r>
@@ -1247,8 +1491,6 @@
         </w:rPr>
         <w:t xml:space="preserve"> groups, from a popular messaging application</w:t>
       </w:r>
-      <w:bookmarkStart w:id="0" w:name="_GoBack"/>
-      <w:bookmarkEnd w:id="0"/>
     </w:p>
     <w:p>
       <w:pPr>
@@ -1384,99 +1626,88 @@
           <w:b/>
         </w:rPr>
       </w:pPr>
-      <w:r>
-        <w:rPr>
-          <w:rFonts w:ascii="Open Sans" w:eastAsia="Yu Gothic" w:hAnsi="Open Sans" w:cs="Open Sans"/>
-          <w:b/>
-        </w:rPr>
-        <w:t>Web Portfolio</w:t>
-      </w:r>
-      <w:r>
-        <w:rPr>
-          <w:rFonts w:ascii="Open Sans" w:eastAsia="Yu Gothic" w:hAnsi="Open Sans" w:cs="Open Sans"/>
-          <w:b/>
-        </w:rPr>
-        <w:tab/>
-      </w:r>
-      <w:r>
-        <w:rPr>
-          <w:rFonts w:ascii="Open Sans" w:eastAsia="Yu Gothic" w:hAnsi="Open Sans" w:cs="Open Sans"/>
-          <w:b/>
-        </w:rPr>
-        <w:tab/>
-      </w:r>
-      <w:r>
-        <w:rPr>
-          <w:rFonts w:ascii="Open Sans" w:eastAsia="Yu Gothic" w:hAnsi="Open Sans" w:cs="Open Sans"/>
-          <w:b/>
-        </w:rPr>
-        <w:tab/>
-      </w:r>
-      <w:r>
-        <w:rPr>
-          <w:rFonts w:ascii="Open Sans" w:eastAsia="Yu Gothic" w:hAnsi="Open Sans" w:cs="Open Sans"/>
-          <w:b/>
-        </w:rPr>
-        <w:tab/>
-      </w:r>
-      <w:r>
-        <w:rPr>
-          <w:rFonts w:ascii="Open Sans" w:eastAsia="Yu Gothic" w:hAnsi="Open Sans" w:cs="Open Sans"/>
-          <w:b/>
-        </w:rPr>
-        <w:tab/>
-      </w:r>
-      <w:r>
-        <w:rPr>
-          <w:rFonts w:ascii="Open Sans" w:eastAsia="Yu Gothic" w:hAnsi="Open Sans" w:cs="Open Sans"/>
-          <w:b/>
-        </w:rPr>
-        <w:tab/>
-      </w:r>
-      <w:r>
-        <w:rPr>
-          <w:rFonts w:ascii="Open Sans" w:eastAsia="Yu Gothic" w:hAnsi="Open Sans" w:cs="Open Sans"/>
-          <w:b/>
-        </w:rPr>
-        <w:tab/>
-      </w:r>
-      <w:r>
-        <w:rPr>
-          <w:rFonts w:ascii="Open Sans" w:eastAsia="Yu Gothic" w:hAnsi="Open Sans" w:cs="Open Sans"/>
-          <w:b/>
-        </w:rPr>
-        <w:tab/>
-      </w:r>
-      <w:r>
-        <w:rPr>
-          <w:rFonts w:ascii="Open Sans" w:eastAsia="Yu Gothic" w:hAnsi="Open Sans" w:cs="Open Sans"/>
-          <w:b/>
-        </w:rPr>
-        <w:tab/>
-        <w:t xml:space="preserve">          </w:t>
-      </w:r>
-      <w:r>
-        <w:rPr>
-          <w:rFonts w:ascii="Open Sans Light" w:eastAsia="Yu Gothic" w:hAnsi="Open Sans Light" w:cs="Open Sans Light"/>
-          <w:b/>
-        </w:rPr>
-        <w:t>http://alexbeals.com</w:t>
-      </w:r>
-    </w:p>
-    <w:p>
-      <w:pPr>
-        <w:spacing w:after="0" w:line="240" w:lineRule="auto"/>
-        <w:rPr>
-          <w:rFonts w:ascii="Open Sans" w:eastAsia="Yu Gothic" w:hAnsi="Open Sans" w:cs="Open Sans"/>
-          <w:i/>
-        </w:rPr>
-      </w:pPr>
-      <w:r>
-        <w:rPr>
-          <w:rFonts w:ascii="Open Sans" w:eastAsia="Yu Gothic" w:hAnsi="Open Sans" w:cs="Open Sans"/>
-          <w:i/>
-        </w:rPr>
-        <w:t>HTML, CSS, JS (jQuery)</w:t>
+      <w:proofErr w:type="spellStart"/>
+      <w:r>
+        <w:rPr>
+          <w:rFonts w:ascii="Open Sans" w:eastAsia="Yu Gothic" w:hAnsi="Open Sans" w:cs="Open Sans"/>
+          <w:b/>
+        </w:rPr>
+        <w:lastRenderedPageBreak/>
+        <w:t>SurfShield</w:t>
+      </w:r>
+      <w:proofErr w:type="spellEnd"/>
+      <w:r>
+        <w:rPr>
+          <w:rFonts w:ascii="Open Sans" w:eastAsia="Yu Gothic" w:hAnsi="Open Sans" w:cs="Open Sans"/>
+          <w:b/>
+        </w:rPr>
+        <w:tab/>
+      </w:r>
+      <w:r>
+        <w:rPr>
+          <w:rFonts w:ascii="Open Sans" w:eastAsia="Yu Gothic" w:hAnsi="Open Sans" w:cs="Open Sans"/>
+          <w:b/>
+        </w:rPr>
+        <w:tab/>
+      </w:r>
+      <w:r>
+        <w:rPr>
+          <w:rFonts w:ascii="Open Sans" w:eastAsia="Yu Gothic" w:hAnsi="Open Sans" w:cs="Open Sans"/>
+          <w:b/>
+        </w:rPr>
+        <w:tab/>
+      </w:r>
+      <w:r>
+        <w:rPr>
+          <w:rFonts w:ascii="Open Sans" w:eastAsia="Yu Gothic" w:hAnsi="Open Sans" w:cs="Open Sans"/>
+          <w:b/>
+        </w:rPr>
+        <w:tab/>
+      </w:r>
+      <w:r>
+        <w:rPr>
+          <w:rFonts w:ascii="Open Sans" w:eastAsia="Yu Gothic" w:hAnsi="Open Sans" w:cs="Open Sans"/>
+          <w:b/>
+        </w:rPr>
+        <w:tab/>
+      </w:r>
+      <w:r>
+        <w:rPr>
+          <w:rFonts w:ascii="Open Sans" w:eastAsia="Yu Gothic" w:hAnsi="Open Sans" w:cs="Open Sans"/>
+          <w:b/>
+        </w:rPr>
+        <w:tab/>
+      </w:r>
+      <w:r>
+        <w:rPr>
+          <w:rFonts w:ascii="Open Sans" w:eastAsia="Yu Gothic" w:hAnsi="Open Sans" w:cs="Open Sans"/>
+          <w:b/>
+        </w:rPr>
+        <w:tab/>
+        <w:t xml:space="preserve">            </w:t>
+      </w:r>
+      <w:r>
+        <w:rPr>
+          <w:rFonts w:ascii="Open Sans Light" w:eastAsia="Yu Gothic" w:hAnsi="Open Sans Light" w:cs="Open Sans Light"/>
+          <w:b/>
+        </w:rPr>
+        <w:t>https://alexbeals.com/portfolio/surfshield</w:t>
+      </w:r>
+    </w:p>
+    <w:p>
+      <w:pPr>
+        <w:spacing w:after="0" w:line="240" w:lineRule="auto"/>
+        <w:rPr>
+          <w:rFonts w:ascii="Open Sans" w:eastAsia="Yu Gothic" w:hAnsi="Open Sans" w:cs="Open Sans"/>
+          <w:i/>
+        </w:rPr>
+      </w:pPr>
+      <w:r>
+        <w:rPr>
+          <w:rFonts w:ascii="Open Sans" w:eastAsia="Yu Gothic" w:hAnsi="Open Sans" w:cs="Open Sans"/>
+          <w:i/>
+        </w:rPr>
+        <w:t>HTML, CSS, JS, Python</w:t>
       </w:r>
     </w:p>
     <w:p>
@@ -1495,19 +1726,7 @@
         <w:rPr>
           <w:rFonts w:ascii="Open Sans" w:eastAsia="Yu Gothic" w:hAnsi="Open Sans" w:cs="Open Sans"/>
         </w:rPr>
-        <w:t>Designed s</w:t>
-      </w:r>
-      <w:r>
-        <w:rPr>
-          <w:rFonts w:ascii="Open Sans" w:eastAsia="Yu Gothic" w:hAnsi="Open Sans" w:cs="Open Sans"/>
-        </w:rPr>
-        <w:t xml:space="preserve">ingle page website </w:t>
-      </w:r>
-      <w:r>
-        <w:rPr>
-          <w:rFonts w:ascii="Open Sans" w:eastAsia="Yu Gothic" w:hAnsi="Open Sans" w:cs="Open Sans"/>
-        </w:rPr>
-        <w:t>to demonstrate projects and showcase web skills</w:t>
+        <w:t>Won first prize for Dartmouth hackathon for a Chrome extension to monitor and alert cyberbullying and profanity in browsed websites</w:t>
       </w:r>
     </w:p>
     <w:p>
@@ -1604,7 +1823,6 @@
           <w:sz w:val="40"/>
           <w:szCs w:val="40"/>
         </w:rPr>
-        <w:lastRenderedPageBreak/>
         <w:t>EDUCATION</w:t>
       </w:r>
     </w:p>
@@ -1905,7 +2123,14 @@
           <w:rFonts w:ascii="Open Sans" w:eastAsia="Yu Gothic" w:hAnsi="Open Sans" w:cs="Open Sans"/>
           <w:b/>
         </w:rPr>
-        <w:t>Expert (&gt;2 years’ experience)</w:t>
+        <w:t>Expert (&gt;3</w:t>
+      </w:r>
+      <w:r>
+        <w:rPr>
+          <w:rFonts w:ascii="Open Sans" w:eastAsia="Yu Gothic" w:hAnsi="Open Sans" w:cs="Open Sans"/>
+          <w:b/>
+        </w:rPr>
+        <w:t xml:space="preserve"> years’ experience)</w:t>
       </w:r>
       <w:r>
         <w:rPr>
@@ -1927,7 +2152,14 @@
           <w:rFonts w:ascii="Open Sans" w:eastAsia="Yu Gothic" w:hAnsi="Open Sans" w:cs="Open Sans"/>
           <w:b/>
         </w:rPr>
-        <w:t>1 year</w:t>
+        <w:t>2</w:t>
+      </w:r>
+      <w:r>
+        <w:rPr>
+          <w:rFonts w:ascii="Open Sans" w:eastAsia="Yu Gothic" w:hAnsi="Open Sans" w:cs="Open Sans"/>
+          <w:b/>
+        </w:rPr>
+        <w:t xml:space="preserve"> year</w:t>
       </w:r>
       <w:proofErr w:type="gramEnd"/>
       <w:r>
@@ -1963,7 +2195,14 @@
           <w:rFonts w:ascii="Open Sans" w:eastAsia="Yu Gothic" w:hAnsi="Open Sans" w:cs="Open Sans"/>
           <w:b/>
         </w:rPr>
-        <w:t xml:space="preserve"> (&lt;1 year)</w:t>
+        <w:t xml:space="preserve"> (&lt;2</w:t>
+      </w:r>
+      <w:r>
+        <w:rPr>
+          <w:rFonts w:ascii="Open Sans" w:eastAsia="Yu Gothic" w:hAnsi="Open Sans" w:cs="Open Sans"/>
+          <w:b/>
+        </w:rPr>
+        <w:t xml:space="preserve"> year)</w:t>
       </w:r>
     </w:p>
     <w:p>
@@ -2126,7 +2365,12 @@
           <w:rFonts w:ascii="Open Sans" w:eastAsia="Yu Gothic" w:hAnsi="Open Sans" w:cs="Open Sans"/>
         </w:rPr>
         <w:tab/>
-        <w:t>SVG</w:t>
+      </w:r>
+      <w:r>
+        <w:rPr>
+          <w:rFonts w:ascii="Open Sans" w:eastAsia="Yu Gothic" w:hAnsi="Open Sans" w:cs="Open Sans"/>
+        </w:rPr>
+        <w:t>Swift</w:t>
       </w:r>
     </w:p>
     <w:p>
@@ -2170,45 +2414,50 @@
         <w:rPr>
           <w:rFonts w:ascii="Open Sans" w:eastAsia="Yu Gothic" w:hAnsi="Open Sans" w:cs="Open Sans"/>
         </w:rPr>
+        <w:t>Bash</w:t>
+      </w:r>
+      <w:r>
+        <w:rPr>
+          <w:rFonts w:ascii="Open Sans" w:eastAsia="Yu Gothic" w:hAnsi="Open Sans" w:cs="Open Sans"/>
+        </w:rPr>
+        <w:tab/>
+      </w:r>
+      <w:r>
+        <w:rPr>
+          <w:rFonts w:ascii="Open Sans" w:eastAsia="Yu Gothic" w:hAnsi="Open Sans" w:cs="Open Sans"/>
+        </w:rPr>
+        <w:tab/>
+      </w:r>
+      <w:r>
+        <w:rPr>
+          <w:rFonts w:ascii="Open Sans" w:eastAsia="Yu Gothic" w:hAnsi="Open Sans" w:cs="Open Sans"/>
+        </w:rPr>
+        <w:tab/>
+      </w:r>
+      <w:r>
+        <w:rPr>
+          <w:rFonts w:ascii="Open Sans" w:eastAsia="Yu Gothic" w:hAnsi="Open Sans" w:cs="Open Sans"/>
+        </w:rPr>
+        <w:tab/>
+      </w:r>
+      <w:r>
+        <w:rPr>
+          <w:rFonts w:ascii="Open Sans" w:eastAsia="Yu Gothic" w:hAnsi="Open Sans" w:cs="Open Sans"/>
+        </w:rPr>
+        <w:tab/>
+      </w:r>
+      <w:r>
+        <w:rPr>
+          <w:rFonts w:ascii="Open Sans" w:eastAsia="Yu Gothic" w:hAnsi="Open Sans" w:cs="Open Sans"/>
+        </w:rPr>
+        <w:tab/>
+      </w:r>
+      <w:r>
+        <w:rPr>
+          <w:rFonts w:ascii="Open Sans" w:eastAsia="Yu Gothic" w:hAnsi="Open Sans" w:cs="Open Sans"/>
+        </w:rPr>
         <w:t>SQL</w:t>
       </w:r>
-      <w:r>
-        <w:rPr>
-          <w:rFonts w:ascii="Open Sans" w:eastAsia="Yu Gothic" w:hAnsi="Open Sans" w:cs="Open Sans"/>
-        </w:rPr>
-        <w:tab/>
-      </w:r>
-      <w:r>
-        <w:rPr>
-          <w:rFonts w:ascii="Open Sans" w:eastAsia="Yu Gothic" w:hAnsi="Open Sans" w:cs="Open Sans"/>
-        </w:rPr>
-        <w:tab/>
-      </w:r>
-      <w:r>
-        <w:rPr>
-          <w:rFonts w:ascii="Open Sans" w:eastAsia="Yu Gothic" w:hAnsi="Open Sans" w:cs="Open Sans"/>
-        </w:rPr>
-        <w:tab/>
-      </w:r>
-      <w:r>
-        <w:rPr>
-          <w:rFonts w:ascii="Open Sans" w:eastAsia="Yu Gothic" w:hAnsi="Open Sans" w:cs="Open Sans"/>
-        </w:rPr>
-        <w:tab/>
-      </w:r>
-      <w:r>
-        <w:rPr>
-          <w:rFonts w:ascii="Open Sans" w:eastAsia="Yu Gothic" w:hAnsi="Open Sans" w:cs="Open Sans"/>
-        </w:rPr>
-        <w:tab/>
-      </w:r>
-      <w:r>
-        <w:rPr>
-          <w:rFonts w:ascii="Open Sans" w:eastAsia="Yu Gothic" w:hAnsi="Open Sans" w:cs="Open Sans"/>
-        </w:rPr>
-        <w:tab/>
-        <w:t>Swift</w:t>
-      </w:r>
     </w:p>
     <w:p>
       <w:pPr>
@@ -2252,12 +2501,6 @@
           <w:rFonts w:ascii="Open Sans" w:eastAsia="Yu Gothic" w:hAnsi="Open Sans" w:cs="Open Sans"/>
         </w:rPr>
         <w:tab/>
-      </w:r>
-      <w:r>
-        <w:rPr>
-          <w:rFonts w:ascii="Open Sans" w:eastAsia="Yu Gothic" w:hAnsi="Open Sans" w:cs="Open Sans"/>
-        </w:rPr>
-        <w:t>Bash</w:t>
       </w:r>
     </w:p>
     <w:p>
@@ -2962,6 +3205,7 @@
   <w:style w:type="character" w:default="1" w:styleId="DefaultParagraphFont">
     <w:name w:val="Default Paragraph Font"/>
     <w:uiPriority w:val="1"/>
+    <w:semiHidden/>
     <w:unhideWhenUsed/>
   </w:style>
   <w:style w:type="table" w:default="1" w:styleId="TableNormal">
@@ -3306,7 +3550,7 @@
 </file>
 
 <file path=customXml/itemProps1.xml><?xml version="1.0" encoding="utf-8"?>
-<ds:datastoreItem xmlns:ds="http://schemas.openxmlformats.org/officeDocument/2006/customXml" ds:itemID="{0F569C53-3FFC-5A4F-953F-4515772F734F}">
+<ds:datastoreItem xmlns:ds="http://schemas.openxmlformats.org/officeDocument/2006/customXml" ds:itemID="{B147BAB8-E91A-3E43-A41D-B2AE6DE58256}">
   <ds:schemaRefs>
     <ds:schemaRef ds:uri="http://schemas.openxmlformats.org/officeDocument/2006/bibliography"/>
   </ds:schemaRefs>

</xml_diff>